<commit_message>
added class diagram to final report
</commit_message>
<xml_diff>
--- a/droid-chess/FINAL REPORT.docx
+++ b/droid-chess/FINAL REPORT.docx
@@ -600,12 +600,6 @@
         <w:gridCol w:w="975"/>
       </w:tblGrid>
       <w:tr>
-        <w:tblPrEx>
-          <w:tblCellMar>
-            <w:top w:w="0" w:type="dxa"/>
-            <w:bottom w:w="0" w:type="dxa"/>
-          </w:tblCellMar>
-        </w:tblPrEx>
         <w:tc>
           <w:tcPr>
             <w:tcW w:w="1213" w:type="dxa"/>
@@ -713,12 +707,6 @@
         </w:tc>
       </w:tr>
       <w:tr>
-        <w:tblPrEx>
-          <w:tblCellMar>
-            <w:top w:w="0" w:type="dxa"/>
-            <w:bottom w:w="0" w:type="dxa"/>
-          </w:tblCellMar>
-        </w:tblPrEx>
         <w:tc>
           <w:tcPr>
             <w:tcW w:w="1213" w:type="dxa"/>
@@ -822,12 +810,6 @@
         </w:tc>
       </w:tr>
       <w:tr>
-        <w:tblPrEx>
-          <w:tblCellMar>
-            <w:top w:w="0" w:type="dxa"/>
-            <w:bottom w:w="0" w:type="dxa"/>
-          </w:tblCellMar>
-        </w:tblPrEx>
         <w:tc>
           <w:tcPr>
             <w:tcW w:w="1213" w:type="dxa"/>
@@ -931,12 +913,6 @@
         </w:tc>
       </w:tr>
       <w:tr>
-        <w:tblPrEx>
-          <w:tblCellMar>
-            <w:top w:w="0" w:type="dxa"/>
-            <w:bottom w:w="0" w:type="dxa"/>
-          </w:tblCellMar>
-        </w:tblPrEx>
         <w:tc>
           <w:tcPr>
             <w:tcW w:w="1213" w:type="dxa"/>
@@ -1040,12 +1016,6 @@
         </w:tc>
       </w:tr>
       <w:tr>
-        <w:tblPrEx>
-          <w:tblCellMar>
-            <w:top w:w="0" w:type="dxa"/>
-            <w:bottom w:w="0" w:type="dxa"/>
-          </w:tblCellMar>
-        </w:tblPrEx>
         <w:tc>
           <w:tcPr>
             <w:tcW w:w="1213" w:type="dxa"/>
@@ -1149,12 +1119,6 @@
         </w:tc>
       </w:tr>
       <w:tr>
-        <w:tblPrEx>
-          <w:tblCellMar>
-            <w:top w:w="0" w:type="dxa"/>
-            <w:bottom w:w="0" w:type="dxa"/>
-          </w:tblCellMar>
-        </w:tblPrEx>
         <w:tc>
           <w:tcPr>
             <w:tcW w:w="1213" w:type="dxa"/>
@@ -1258,12 +1222,6 @@
         </w:tc>
       </w:tr>
       <w:tr>
-        <w:tblPrEx>
-          <w:tblCellMar>
-            <w:top w:w="0" w:type="dxa"/>
-            <w:bottom w:w="0" w:type="dxa"/>
-          </w:tblCellMar>
-        </w:tblPrEx>
         <w:tc>
           <w:tcPr>
             <w:tcW w:w="1213" w:type="dxa"/>
@@ -1367,12 +1325,6 @@
         </w:tc>
       </w:tr>
       <w:tr>
-        <w:tblPrEx>
-          <w:tblCellMar>
-            <w:top w:w="0" w:type="dxa"/>
-            <w:bottom w:w="0" w:type="dxa"/>
-          </w:tblCellMar>
-        </w:tblPrEx>
         <w:tc>
           <w:tcPr>
             <w:tcW w:w="1213" w:type="dxa"/>
@@ -1476,12 +1428,6 @@
         </w:tc>
       </w:tr>
       <w:tr>
-        <w:tblPrEx>
-          <w:tblCellMar>
-            <w:top w:w="0" w:type="dxa"/>
-            <w:bottom w:w="0" w:type="dxa"/>
-          </w:tblCellMar>
-        </w:tblPrEx>
         <w:tc>
           <w:tcPr>
             <w:tcW w:w="1213" w:type="dxa"/>
@@ -1585,12 +1531,6 @@
         </w:tc>
       </w:tr>
       <w:tr>
-        <w:tblPrEx>
-          <w:tblCellMar>
-            <w:top w:w="0" w:type="dxa"/>
-            <w:bottom w:w="0" w:type="dxa"/>
-          </w:tblCellMar>
-        </w:tblPrEx>
         <w:tc>
           <w:tcPr>
             <w:tcW w:w="1213" w:type="dxa"/>
@@ -1694,12 +1634,6 @@
         </w:tc>
       </w:tr>
       <w:tr>
-        <w:tblPrEx>
-          <w:tblCellMar>
-            <w:top w:w="0" w:type="dxa"/>
-            <w:bottom w:w="0" w:type="dxa"/>
-          </w:tblCellMar>
-        </w:tblPrEx>
         <w:tc>
           <w:tcPr>
             <w:tcW w:w="1213" w:type="dxa"/>
@@ -1803,12 +1737,6 @@
         </w:tc>
       </w:tr>
       <w:tr>
-        <w:tblPrEx>
-          <w:tblCellMar>
-            <w:top w:w="0" w:type="dxa"/>
-            <w:bottom w:w="0" w:type="dxa"/>
-          </w:tblCellMar>
-        </w:tblPrEx>
         <w:tc>
           <w:tcPr>
             <w:tcW w:w="1213" w:type="dxa"/>
@@ -1912,12 +1840,6 @@
         </w:tc>
       </w:tr>
       <w:tr>
-        <w:tblPrEx>
-          <w:tblCellMar>
-            <w:top w:w="0" w:type="dxa"/>
-            <w:bottom w:w="0" w:type="dxa"/>
-          </w:tblCellMar>
-        </w:tblPrEx>
         <w:tc>
           <w:tcPr>
             <w:tcW w:w="1213" w:type="dxa"/>
@@ -2021,12 +1943,6 @@
         </w:tc>
       </w:tr>
       <w:tr>
-        <w:tblPrEx>
-          <w:tblCellMar>
-            <w:top w:w="0" w:type="dxa"/>
-            <w:bottom w:w="0" w:type="dxa"/>
-          </w:tblCellMar>
-        </w:tblPrEx>
         <w:tc>
           <w:tcPr>
             <w:tcW w:w="1213" w:type="dxa"/>
@@ -2147,35 +2063,19 @@
           <w:szCs w:val="26"/>
           <w:lang w:eastAsia="en-US" w:bidi="ar-SA"/>
         </w:rPr>
-        <w:t>2</w:t>
-      </w:r>
-      <w:r>
-        <w:rPr>
-          <w:b/>
-          <w:sz w:val="26"/>
-          <w:szCs w:val="26"/>
+        <w:t>2. Use of Program</w:t>
+      </w:r>
+    </w:p>
+    <w:p>
+      <w:pPr>
+        <w:pStyle w:val="TableContents"/>
+      </w:pPr>
+      <w:r>
+        <w:rPr>
+          <w:b/>
           <w:lang w:eastAsia="en-US" w:bidi="ar-SA"/>
         </w:rPr>
-        <w:t>. Use of Program</w:t>
-      </w:r>
-    </w:p>
-    <w:p>
-      <w:pPr>
-        <w:pStyle w:val="TableContents"/>
-      </w:pPr>
-      <w:r>
-        <w:rPr>
-          <w:b/>
-          <w:lang w:eastAsia="en-US" w:bidi="ar-SA"/>
-        </w:rPr>
-        <w:t>2</w:t>
-      </w:r>
-      <w:r>
-        <w:rPr>
-          <w:b/>
-          <w:lang w:eastAsia="en-US" w:bidi="ar-SA"/>
-        </w:rPr>
-        <w:t xml:space="preserve">.1 </w:t>
+        <w:t xml:space="preserve">2.1 </w:t>
       </w:r>
       <w:proofErr w:type="spellStart"/>
       <w:r>
@@ -2231,13 +2131,7 @@
         <w:rPr>
           <w:b/>
         </w:rPr>
-        <w:t>2</w:t>
-      </w:r>
-      <w:r>
-        <w:rPr>
-          <w:b/>
-        </w:rPr>
-        <w:t>.2 Android</w:t>
+        <w:t>2.2 Android</w:t>
       </w:r>
     </w:p>
     <w:p>
@@ -2320,13 +2214,7 @@
         <w:t xml:space="preserve"> class for each of our game pieces. This was the only way to implement images in</w:t>
       </w:r>
       <w:r>
-        <w:t xml:space="preserve"> </w:t>
-      </w:r>
-      <w:r>
-        <w:t>Android. We had been using that class and utilizing its description variable to handle all the specific data on each piece. The data was all stored in a string that had to be parsed. This quickly made our</w:t>
-      </w:r>
-      <w:r>
-        <w:t xml:space="preserve"> </w:t>
+        <w:t xml:space="preserve"> Android. We had been using that class and utilizing its description variable to handle all the specific data on each piece. The data was all stored in a string that had to be parsed. This quickly made our </w:t>
       </w:r>
       <w:r>
         <w:rPr>
@@ -2996,12 +2884,110 @@
           <w:bCs/>
         </w:rPr>
       </w:pPr>
-      <w:r>
-        <w:rPr>
-          <w:b/>
-          <w:bCs/>
+      <w:bookmarkStart w:id="0" w:name="_GoBack"/>
+      <w:r>
+        <w:rPr>
+          <w:b/>
+          <w:bCs/>
+          <w:noProof/>
+          <w:lang w:eastAsia="en-US" w:bidi="ar-SA"/>
         </w:rPr>
         <w:lastRenderedPageBreak/>
+        <w:drawing>
+          <wp:anchor distT="0" distB="0" distL="114300" distR="114300" simplePos="0" relativeHeight="251660288" behindDoc="1" locked="0" layoutInCell="1" allowOverlap="1">
+            <wp:simplePos x="0" y="0"/>
+            <wp:positionH relativeFrom="column">
+              <wp:posOffset>-190500</wp:posOffset>
+            </wp:positionH>
+            <wp:positionV relativeFrom="paragraph">
+              <wp:posOffset>635</wp:posOffset>
+            </wp:positionV>
+            <wp:extent cx="6336030" cy="3219450"/>
+            <wp:effectExtent l="0" t="0" r="7620" b="0"/>
+            <wp:wrapThrough wrapText="bothSides">
+              <wp:wrapPolygon edited="0">
+                <wp:start x="0" y="0"/>
+                <wp:lineTo x="0" y="21472"/>
+                <wp:lineTo x="21561" y="21472"/>
+                <wp:lineTo x="21561" y="0"/>
+                <wp:lineTo x="0" y="0"/>
+              </wp:wrapPolygon>
+            </wp:wrapThrough>
+            <wp:docPr id="3" name="Picture 3" descr="C:\Users\Will\git\droid-chess\droid-chess\GameActivity.png"/>
+            <wp:cNvGraphicFramePr>
+              <a:graphicFrameLocks xmlns:a="http://schemas.openxmlformats.org/drawingml/2006/main" noChangeAspect="1"/>
+            </wp:cNvGraphicFramePr>
+            <a:graphic xmlns:a="http://schemas.openxmlformats.org/drawingml/2006/main">
+              <a:graphicData uri="http://schemas.openxmlformats.org/drawingml/2006/picture">
+                <pic:pic xmlns:pic="http://schemas.openxmlformats.org/drawingml/2006/picture">
+                  <pic:nvPicPr>
+                    <pic:cNvPr id="0" name="Picture 1" descr="C:\Users\Will\git\droid-chess\droid-chess\GameActivity.png"/>
+                    <pic:cNvPicPr>
+                      <a:picLocks noChangeAspect="1" noChangeArrowheads="1"/>
+                    </pic:cNvPicPr>
+                  </pic:nvPicPr>
+                  <pic:blipFill>
+                    <a:blip r:embed="rId10" cstate="print">
+                      <a:extLst>
+                        <a:ext uri="{28A0092B-C50C-407E-A947-70E740481C1C}">
+                          <a14:useLocalDpi xmlns:a14="http://schemas.microsoft.com/office/drawing/2010/main" val="0"/>
+                        </a:ext>
+                      </a:extLst>
+                    </a:blip>
+                    <a:srcRect/>
+                    <a:stretch>
+                      <a:fillRect/>
+                    </a:stretch>
+                  </pic:blipFill>
+                  <pic:spPr bwMode="auto">
+                    <a:xfrm>
+                      <a:off x="0" y="0"/>
+                      <a:ext cx="6336030" cy="3219450"/>
+                    </a:xfrm>
+                    <a:prstGeom prst="rect">
+                      <a:avLst/>
+                    </a:prstGeom>
+                    <a:noFill/>
+                    <a:ln>
+                      <a:noFill/>
+                    </a:ln>
+                  </pic:spPr>
+                </pic:pic>
+              </a:graphicData>
+            </a:graphic>
+            <wp14:sizeRelH relativeFrom="page">
+              <wp14:pctWidth>0</wp14:pctWidth>
+            </wp14:sizeRelH>
+            <wp14:sizeRelV relativeFrom="page">
+              <wp14:pctHeight>0</wp14:pctHeight>
+            </wp14:sizeRelV>
+          </wp:anchor>
+        </w:drawing>
+      </w:r>
+      <w:bookmarkEnd w:id="0"/>
+    </w:p>
+    <w:p>
+      <w:pPr>
+        <w:pStyle w:val="TableContents"/>
+        <w:rPr>
+          <w:b/>
+          <w:bCs/>
+        </w:rPr>
+      </w:pPr>
+    </w:p>
+    <w:p>
+      <w:pPr>
+        <w:pStyle w:val="TableContents"/>
+        <w:rPr>
+          <w:b/>
+          <w:bCs/>
+        </w:rPr>
+      </w:pPr>
+      <w:r>
+        <w:rPr>
+          <w:b/>
+          <w:bCs/>
+        </w:rPr>
         <w:t>7. Contribution Matrix</w:t>
       </w:r>
     </w:p>
@@ -3027,8 +3013,6 @@
             <w:pPr>
               <w:pStyle w:val="TableContents"/>
             </w:pPr>
-            <w:bookmarkStart w:id="0" w:name="_GoBack"/>
-            <w:bookmarkEnd w:id="0"/>
             <w:r>
               <w:t>Task</w:t>
             </w:r>
@@ -3476,8 +3460,8 @@
     </w:p>
     <w:p/>
     <w:sectPr>
-      <w:headerReference w:type="default" r:id="rId10"/>
-      <w:headerReference w:type="first" r:id="rId11"/>
+      <w:headerReference w:type="default" r:id="rId11"/>
+      <w:headerReference w:type="first" r:id="rId12"/>
       <w:pgSz w:w="12240" w:h="15840"/>
       <w:pgMar w:top="1440" w:right="1440" w:bottom="1440" w:left="1440" w:header="720" w:footer="720" w:gutter="0"/>
       <w:cols w:num="2" w:space="720"/>
@@ -3770,6 +3754,7 @@
   <w:style w:type="character" w:default="1" w:styleId="DefaultParagraphFont">
     <w:name w:val="Default Paragraph Font"/>
     <w:uiPriority w:val="1"/>
+    <w:semiHidden/>
     <w:unhideWhenUsed/>
   </w:style>
   <w:style w:type="table" w:default="1" w:styleId="TableNormal">
@@ -4098,6 +4083,7 @@
   <w:style w:type="character" w:default="1" w:styleId="DefaultParagraphFont">
     <w:name w:val="Default Paragraph Font"/>
     <w:uiPriority w:val="1"/>
+    <w:semiHidden/>
     <w:unhideWhenUsed/>
   </w:style>
   <w:style w:type="table" w:default="1" w:styleId="TableNormal">

</xml_diff>